<commit_message>
report final lab finsihed
</commit_message>
<xml_diff>
--- a/第一二讲作业.docx
+++ b/第一二讲作业.docx
@@ -567,8 +567,6 @@
         </w:rPr>
         <w:t>四个光接口层；</w:t>
       </w:r>
-      <w:bookmarkStart w:id="0" w:name="_GoBack"/>
-      <w:bookmarkEnd w:id="0"/>
     </w:p>
     <w:p>
       <w:pPr>
@@ -2798,9 +2796,15 @@
         <w:snapToGrid w:val="0"/>
         <w:spacing w:line="360" w:lineRule="auto"/>
         <w:rPr>
-          <w:rFonts w:ascii="宋体" w:hAnsi="宋体"/>
-        </w:rPr>
-      </w:pPr>
+          <w:rFonts w:ascii="宋体" w:hAnsi="宋体" w:hint="eastAsia"/>
+        </w:rPr>
+      </w:pPr>
+      <w:r>
+        <w:rPr>
+          <w:rFonts w:ascii="宋体" w:hAnsi="宋体" w:hint="eastAsia"/>
+        </w:rPr>
+        <w:t>考试要带计算器</w:t>
+      </w:r>
     </w:p>
     <w:p>
       <w:pPr>
@@ -3009,7 +3013,7 @@
         <w:snapToGrid w:val="0"/>
         <w:spacing w:line="360" w:lineRule="auto"/>
         <w:rPr>
-          <w:rFonts w:ascii="宋体" w:hAnsi="宋体" w:hint="eastAsia"/>
+          <w:rFonts w:ascii="宋体" w:hAnsi="宋体"/>
         </w:rPr>
       </w:pPr>
       <w:r>
@@ -3078,7 +3082,7 @@
         <w:snapToGrid w:val="0"/>
         <w:spacing w:line="360" w:lineRule="auto"/>
         <w:rPr>
-          <w:rFonts w:ascii="宋体" w:hAnsi="宋体" w:hint="eastAsia"/>
+          <w:rFonts w:ascii="宋体" w:hAnsi="宋体"/>
         </w:rPr>
       </w:pPr>
     </w:p>
@@ -3305,8 +3309,71 @@
           <w:rFonts w:ascii="宋体" w:hAnsi="宋体"/>
         </w:rPr>
       </w:pPr>
+      <w:r>
+        <w:rPr>
+          <w:rFonts w:ascii="宋体" w:hAnsi="宋体" w:hint="eastAsia"/>
+        </w:rPr>
+        <w:t>+</w:t>
+      </w:r>
+      <w:r>
+        <w:rPr>
+          <w:rFonts w:ascii="宋体" w:hAnsi="宋体"/>
+        </w:rPr>
+        <w:t>8</w:t>
+      </w:r>
+      <w:r>
+        <w:rPr>
+          <w:rFonts w:ascii="宋体" w:hAnsi="宋体" w:hint="eastAsia"/>
+        </w:rPr>
+        <w:t>是发了</w:t>
+      </w:r>
+      <w:r>
+        <w:rPr>
+          <w:rFonts w:ascii="宋体" w:hAnsi="宋体" w:hint="eastAsia"/>
+        </w:rPr>
+        <w:t>1</w:t>
+      </w:r>
+    </w:p>
+    <w:p>
+      <w:pPr>
+        <w:snapToGrid w:val="0"/>
+        <w:spacing w:line="360" w:lineRule="auto"/>
+        <w:rPr>
+          <w:rFonts w:ascii="宋体" w:hAnsi="宋体"/>
+        </w:rPr>
+      </w:pPr>
+      <w:r>
+        <w:rPr>
+          <w:rFonts w:ascii="宋体" w:hAnsi="宋体"/>
+        </w:rPr>
+        <w:t>-8</w:t>
+      </w:r>
+      <w:r>
+        <w:rPr>
+          <w:rFonts w:ascii="宋体" w:hAnsi="宋体" w:hint="eastAsia"/>
+        </w:rPr>
+        <w:t>是发了</w:t>
+      </w:r>
+      <w:r>
+        <w:rPr>
+          <w:rFonts w:ascii="宋体" w:hAnsi="宋体" w:hint="eastAsia"/>
+        </w:rPr>
+        <w:t>0</w:t>
+      </w:r>
+    </w:p>
+    <w:p>
+      <w:r>
+        <w:rPr>
+          <w:rFonts w:hint="eastAsia"/>
+        </w:rPr>
+        <w:t>0是没有发,</w:t>
+      </w:r>
     </w:p>
     <w:p/>
+    <w:p>
+      <w:bookmarkStart w:id="0" w:name="_GoBack"/>
+      <w:bookmarkEnd w:id="0"/>
+    </w:p>
     <w:sectPr>
       <w:pgSz w:w="11906" w:h="16838"/>
       <w:pgMar w:top="1440" w:right="1800" w:bottom="1440" w:left="1800" w:header="851" w:footer="992" w:gutter="0"/>

</xml_diff>